<commit_message>
Smoother in process Explanation paper updates
</commit_message>
<xml_diff>
--- a/Project_2/Project_2_Explanation.docx
+++ b/Project_2/Project_2_Explanation.docx
@@ -93,7 +93,25 @@
           <w:sz w:val="24"/>
           <w:szCs w:val="24"/>
         </w:rPr>
-        <w:t xml:space="preserve"> (binDistro)</w:t>
+        <w:t xml:space="preserve"> (</w:t>
+      </w:r>
+      <w:proofErr w:type="spellStart"/>
+      <w:r>
+        <w:rPr>
+          <w:rFonts w:ascii="Times New Roman" w:hAnsi="Times New Roman" w:cs="Times New Roman"/>
+          <w:sz w:val="24"/>
+          <w:szCs w:val="24"/>
+        </w:rPr>
+        <w:t>binDistro</w:t>
+      </w:r>
+      <w:proofErr w:type="spellEnd"/>
+      <w:r>
+        <w:rPr>
+          <w:rFonts w:ascii="Times New Roman" w:hAnsi="Times New Roman" w:cs="Times New Roman"/>
+          <w:sz w:val="24"/>
+          <w:szCs w:val="24"/>
+        </w:rPr>
+        <w:t>)</w:t>
       </w:r>
       <w:r>
         <w:rPr>
@@ -167,7 +185,25 @@
           <w:sz w:val="24"/>
           <w:szCs w:val="24"/>
         </w:rPr>
-        <w:t xml:space="preserve"> (geoDistro)</w:t>
+        <w:t xml:space="preserve"> (</w:t>
+      </w:r>
+      <w:proofErr w:type="spellStart"/>
+      <w:r>
+        <w:rPr>
+          <w:rFonts w:ascii="Times New Roman" w:hAnsi="Times New Roman" w:cs="Times New Roman"/>
+          <w:sz w:val="24"/>
+          <w:szCs w:val="24"/>
+        </w:rPr>
+        <w:t>geoDistro</w:t>
+      </w:r>
+      <w:proofErr w:type="spellEnd"/>
+      <w:r>
+        <w:rPr>
+          <w:rFonts w:ascii="Times New Roman" w:hAnsi="Times New Roman" w:cs="Times New Roman"/>
+          <w:sz w:val="24"/>
+          <w:szCs w:val="24"/>
+        </w:rPr>
+        <w:t>)</w:t>
       </w:r>
       <w:r>
         <w:rPr>
@@ -201,7 +237,25 @@
           <w:sz w:val="24"/>
           <w:szCs w:val="24"/>
         </w:rPr>
-        <w:t xml:space="preserve">is the hyper geometric distribution (hypGeoDistro), this method accepts 4 variables that are adjusted by the user. </w:t>
+        <w:t>is the hyper geometric distribution (</w:t>
+      </w:r>
+      <w:proofErr w:type="spellStart"/>
+      <w:r>
+        <w:rPr>
+          <w:rFonts w:ascii="Times New Roman" w:hAnsi="Times New Roman" w:cs="Times New Roman"/>
+          <w:sz w:val="24"/>
+          <w:szCs w:val="24"/>
+        </w:rPr>
+        <w:t>hypGeoDistro</w:t>
+      </w:r>
+      <w:proofErr w:type="spellEnd"/>
+      <w:r>
+        <w:rPr>
+          <w:rFonts w:ascii="Times New Roman" w:hAnsi="Times New Roman" w:cs="Times New Roman"/>
+          <w:sz w:val="24"/>
+          <w:szCs w:val="24"/>
+        </w:rPr>
+        <w:t xml:space="preserve">), this method accepts 4 variables that are adjusted by the user. </w:t>
       </w:r>
       <w:r>
         <w:rPr>
@@ -245,7 +299,43 @@
           <w:szCs w:val="24"/>
         </w:rPr>
         <w:tab/>
-        <w:t xml:space="preserve">The next distribution is the Poissan distribution (poissan), this method accepts </w:t>
+        <w:t xml:space="preserve">The next distribution is the </w:t>
+      </w:r>
+      <w:proofErr w:type="spellStart"/>
+      <w:r>
+        <w:rPr>
+          <w:rFonts w:ascii="Times New Roman" w:hAnsi="Times New Roman" w:cs="Times New Roman"/>
+          <w:sz w:val="24"/>
+          <w:szCs w:val="24"/>
+        </w:rPr>
+        <w:t>Poissan</w:t>
+      </w:r>
+      <w:proofErr w:type="spellEnd"/>
+      <w:r>
+        <w:rPr>
+          <w:rFonts w:ascii="Times New Roman" w:hAnsi="Times New Roman" w:cs="Times New Roman"/>
+          <w:sz w:val="24"/>
+          <w:szCs w:val="24"/>
+        </w:rPr>
+        <w:t xml:space="preserve"> distribution (</w:t>
+      </w:r>
+      <w:proofErr w:type="spellStart"/>
+      <w:r>
+        <w:rPr>
+          <w:rFonts w:ascii="Times New Roman" w:hAnsi="Times New Roman" w:cs="Times New Roman"/>
+          <w:sz w:val="24"/>
+          <w:szCs w:val="24"/>
+        </w:rPr>
+        <w:t>poissan</w:t>
+      </w:r>
+      <w:proofErr w:type="spellEnd"/>
+      <w:r>
+        <w:rPr>
+          <w:rFonts w:ascii="Times New Roman" w:hAnsi="Times New Roman" w:cs="Times New Roman"/>
+          <w:sz w:val="24"/>
+          <w:szCs w:val="24"/>
+        </w:rPr>
+        <w:t xml:space="preserve">), this method accepts </w:t>
       </w:r>
       <w:r>
         <w:rPr>
@@ -261,7 +351,25 @@
           <w:sz w:val="24"/>
           <w:szCs w:val="24"/>
         </w:rPr>
-        <w:t xml:space="preserve">variables that are adjusted by the user. The Poissan distribution is used </w:t>
+        <w:t xml:space="preserve">variables that are adjusted by the user. The </w:t>
+      </w:r>
+      <w:proofErr w:type="spellStart"/>
+      <w:r>
+        <w:rPr>
+          <w:rFonts w:ascii="Times New Roman" w:hAnsi="Times New Roman" w:cs="Times New Roman"/>
+          <w:sz w:val="24"/>
+          <w:szCs w:val="24"/>
+        </w:rPr>
+        <w:t>Poissan</w:t>
+      </w:r>
+      <w:proofErr w:type="spellEnd"/>
+      <w:r>
+        <w:rPr>
+          <w:rFonts w:ascii="Times New Roman" w:hAnsi="Times New Roman" w:cs="Times New Roman"/>
+          <w:sz w:val="24"/>
+          <w:szCs w:val="24"/>
+        </w:rPr>
+        <w:t xml:space="preserve"> distribution is used </w:t>
       </w:r>
       <w:r>
         <w:rPr>
@@ -303,7 +411,25 @@
           <w:szCs w:val="24"/>
         </w:rPr>
         <w:tab/>
-        <w:t xml:space="preserve">The last distribution is Chebyshev’s theorem (cheby), this method accepts three variables that are adjusted by the user. Chebyshev’s theorem is usually used when analyzing </w:t>
+        <w:t>The last distribution is Chebyshev’s theorem (</w:t>
+      </w:r>
+      <w:proofErr w:type="spellStart"/>
+      <w:r>
+        <w:rPr>
+          <w:rFonts w:ascii="Times New Roman" w:hAnsi="Times New Roman" w:cs="Times New Roman"/>
+          <w:sz w:val="24"/>
+          <w:szCs w:val="24"/>
+        </w:rPr>
+        <w:t>cheby</w:t>
+      </w:r>
+      <w:proofErr w:type="spellEnd"/>
+      <w:r>
+        <w:rPr>
+          <w:rFonts w:ascii="Times New Roman" w:hAnsi="Times New Roman" w:cs="Times New Roman"/>
+          <w:sz w:val="24"/>
+          <w:szCs w:val="24"/>
+        </w:rPr>
+        <w:t xml:space="preserve">), this method accepts three variables that are adjusted by the user. Chebyshev’s theorem is usually used when analyzing </w:t>
       </w:r>
       <w:r>
         <w:rPr>
@@ -337,15 +463,231 @@
           <w:sz w:val="24"/>
           <w:szCs w:val="24"/>
         </w:rPr>
-        <w:t xml:space="preserve">There was a total of four different classes required for this package, a Card class, Deck class, HandEvaluator class, and a Poker_Tester class. The Card class creates the Card objects that the Deck and HandEvaluator class use. The Card objects get assigned a number 1-13 and a suit, Clubs, Diamonds, Hearts, and Spades by the Deck class. The Deck class can also shuffle the deck it creates, print the organized deck, and draw a card from the </w:t>
-      </w:r>
-      <w:r>
-        <w:rPr>
-          <w:rFonts w:ascii="Times New Roman" w:hAnsi="Times New Roman" w:cs="Times New Roman"/>
-          <w:sz w:val="24"/>
-          <w:szCs w:val="24"/>
-        </w:rPr>
-        <w:t xml:space="preserve">deck. The HandEvaluator class is where all the calculations are done. This class contains a total of eight methods; result, pairTester, threeOfKind, twoPair, straightTester, fullHouseTester, flushTester, and fourOfKind. </w:t>
+        <w:t xml:space="preserve">There was a total of four different classes required for this package, a Card class, Deck class, </w:t>
+      </w:r>
+      <w:proofErr w:type="spellStart"/>
+      <w:r>
+        <w:rPr>
+          <w:rFonts w:ascii="Times New Roman" w:hAnsi="Times New Roman" w:cs="Times New Roman"/>
+          <w:sz w:val="24"/>
+          <w:szCs w:val="24"/>
+        </w:rPr>
+        <w:t>HandEvaluator</w:t>
+      </w:r>
+      <w:proofErr w:type="spellEnd"/>
+      <w:r>
+        <w:rPr>
+          <w:rFonts w:ascii="Times New Roman" w:hAnsi="Times New Roman" w:cs="Times New Roman"/>
+          <w:sz w:val="24"/>
+          <w:szCs w:val="24"/>
+        </w:rPr>
+        <w:t xml:space="preserve"> class, and a </w:t>
+      </w:r>
+      <w:proofErr w:type="spellStart"/>
+      <w:r>
+        <w:rPr>
+          <w:rFonts w:ascii="Times New Roman" w:hAnsi="Times New Roman" w:cs="Times New Roman"/>
+          <w:sz w:val="24"/>
+          <w:szCs w:val="24"/>
+        </w:rPr>
+        <w:t>Poker_Tester</w:t>
+      </w:r>
+      <w:proofErr w:type="spellEnd"/>
+      <w:r>
+        <w:rPr>
+          <w:rFonts w:ascii="Times New Roman" w:hAnsi="Times New Roman" w:cs="Times New Roman"/>
+          <w:sz w:val="24"/>
+          <w:szCs w:val="24"/>
+        </w:rPr>
+        <w:t xml:space="preserve"> class. The Card class creates the Card objects that the Deck and </w:t>
+      </w:r>
+      <w:proofErr w:type="spellStart"/>
+      <w:r>
+        <w:rPr>
+          <w:rFonts w:ascii="Times New Roman" w:hAnsi="Times New Roman" w:cs="Times New Roman"/>
+          <w:sz w:val="24"/>
+          <w:szCs w:val="24"/>
+        </w:rPr>
+        <w:t>HandEvaluator</w:t>
+      </w:r>
+      <w:proofErr w:type="spellEnd"/>
+      <w:r>
+        <w:rPr>
+          <w:rFonts w:ascii="Times New Roman" w:hAnsi="Times New Roman" w:cs="Times New Roman"/>
+          <w:sz w:val="24"/>
+          <w:szCs w:val="24"/>
+        </w:rPr>
+        <w:t xml:space="preserve"> class use. The Card objects get assigned a number 1-13 and a suit, Clubs, Diamonds, Hearts, and Spades by the Deck class. The Deck class can also shuffle the deck it creates, print the organized deck, and draw a card from the </w:t>
+      </w:r>
+      <w:r>
+        <w:rPr>
+          <w:rFonts w:ascii="Times New Roman" w:hAnsi="Times New Roman" w:cs="Times New Roman"/>
+          <w:sz w:val="24"/>
+          <w:szCs w:val="24"/>
+        </w:rPr>
+        <w:t xml:space="preserve">deck. The </w:t>
+      </w:r>
+      <w:proofErr w:type="spellStart"/>
+      <w:r>
+        <w:rPr>
+          <w:rFonts w:ascii="Times New Roman" w:hAnsi="Times New Roman" w:cs="Times New Roman"/>
+          <w:sz w:val="24"/>
+          <w:szCs w:val="24"/>
+        </w:rPr>
+        <w:t>HandEvaluator</w:t>
+      </w:r>
+      <w:proofErr w:type="spellEnd"/>
+      <w:r>
+        <w:rPr>
+          <w:rFonts w:ascii="Times New Roman" w:hAnsi="Times New Roman" w:cs="Times New Roman"/>
+          <w:sz w:val="24"/>
+          <w:szCs w:val="24"/>
+        </w:rPr>
+        <w:t xml:space="preserve"> class is where all the calculations are done. This class contains a total of eight </w:t>
+      </w:r>
+      <w:proofErr w:type="gramStart"/>
+      <w:r>
+        <w:rPr>
+          <w:rFonts w:ascii="Times New Roman" w:hAnsi="Times New Roman" w:cs="Times New Roman"/>
+          <w:sz w:val="24"/>
+          <w:szCs w:val="24"/>
+        </w:rPr>
+        <w:t>methods;</w:t>
+      </w:r>
+      <w:proofErr w:type="gramEnd"/>
+      <w:r>
+        <w:rPr>
+          <w:rFonts w:ascii="Times New Roman" w:hAnsi="Times New Roman" w:cs="Times New Roman"/>
+          <w:sz w:val="24"/>
+          <w:szCs w:val="24"/>
+        </w:rPr>
+        <w:t xml:space="preserve"> result, </w:t>
+      </w:r>
+      <w:proofErr w:type="spellStart"/>
+      <w:r>
+        <w:rPr>
+          <w:rFonts w:ascii="Times New Roman" w:hAnsi="Times New Roman" w:cs="Times New Roman"/>
+          <w:sz w:val="24"/>
+          <w:szCs w:val="24"/>
+        </w:rPr>
+        <w:t>pairTester</w:t>
+      </w:r>
+      <w:proofErr w:type="spellEnd"/>
+      <w:r>
+        <w:rPr>
+          <w:rFonts w:ascii="Times New Roman" w:hAnsi="Times New Roman" w:cs="Times New Roman"/>
+          <w:sz w:val="24"/>
+          <w:szCs w:val="24"/>
+        </w:rPr>
+        <w:t xml:space="preserve">, </w:t>
+      </w:r>
+      <w:proofErr w:type="spellStart"/>
+      <w:r>
+        <w:rPr>
+          <w:rFonts w:ascii="Times New Roman" w:hAnsi="Times New Roman" w:cs="Times New Roman"/>
+          <w:sz w:val="24"/>
+          <w:szCs w:val="24"/>
+        </w:rPr>
+        <w:t>threeOfKind</w:t>
+      </w:r>
+      <w:proofErr w:type="spellEnd"/>
+      <w:r>
+        <w:rPr>
+          <w:rFonts w:ascii="Times New Roman" w:hAnsi="Times New Roman" w:cs="Times New Roman"/>
+          <w:sz w:val="24"/>
+          <w:szCs w:val="24"/>
+        </w:rPr>
+        <w:t xml:space="preserve">, </w:t>
+      </w:r>
+      <w:proofErr w:type="spellStart"/>
+      <w:r>
+        <w:rPr>
+          <w:rFonts w:ascii="Times New Roman" w:hAnsi="Times New Roman" w:cs="Times New Roman"/>
+          <w:sz w:val="24"/>
+          <w:szCs w:val="24"/>
+        </w:rPr>
+        <w:t>twoPair</w:t>
+      </w:r>
+      <w:proofErr w:type="spellEnd"/>
+      <w:r>
+        <w:rPr>
+          <w:rFonts w:ascii="Times New Roman" w:hAnsi="Times New Roman" w:cs="Times New Roman"/>
+          <w:sz w:val="24"/>
+          <w:szCs w:val="24"/>
+        </w:rPr>
+        <w:t xml:space="preserve">, </w:t>
+      </w:r>
+      <w:proofErr w:type="spellStart"/>
+      <w:r>
+        <w:rPr>
+          <w:rFonts w:ascii="Times New Roman" w:hAnsi="Times New Roman" w:cs="Times New Roman"/>
+          <w:sz w:val="24"/>
+          <w:szCs w:val="24"/>
+        </w:rPr>
+        <w:t>straightTester</w:t>
+      </w:r>
+      <w:proofErr w:type="spellEnd"/>
+      <w:r>
+        <w:rPr>
+          <w:rFonts w:ascii="Times New Roman" w:hAnsi="Times New Roman" w:cs="Times New Roman"/>
+          <w:sz w:val="24"/>
+          <w:szCs w:val="24"/>
+        </w:rPr>
+        <w:t xml:space="preserve">, </w:t>
+      </w:r>
+      <w:proofErr w:type="spellStart"/>
+      <w:r>
+        <w:rPr>
+          <w:rFonts w:ascii="Times New Roman" w:hAnsi="Times New Roman" w:cs="Times New Roman"/>
+          <w:sz w:val="24"/>
+          <w:szCs w:val="24"/>
+        </w:rPr>
+        <w:t>fullHouseTester</w:t>
+      </w:r>
+      <w:proofErr w:type="spellEnd"/>
+      <w:r>
+        <w:rPr>
+          <w:rFonts w:ascii="Times New Roman" w:hAnsi="Times New Roman" w:cs="Times New Roman"/>
+          <w:sz w:val="24"/>
+          <w:szCs w:val="24"/>
+        </w:rPr>
+        <w:t xml:space="preserve">, </w:t>
+      </w:r>
+      <w:proofErr w:type="spellStart"/>
+      <w:r>
+        <w:rPr>
+          <w:rFonts w:ascii="Times New Roman" w:hAnsi="Times New Roman" w:cs="Times New Roman"/>
+          <w:sz w:val="24"/>
+          <w:szCs w:val="24"/>
+        </w:rPr>
+        <w:t>flushTester</w:t>
+      </w:r>
+      <w:proofErr w:type="spellEnd"/>
+      <w:r>
+        <w:rPr>
+          <w:rFonts w:ascii="Times New Roman" w:hAnsi="Times New Roman" w:cs="Times New Roman"/>
+          <w:sz w:val="24"/>
+          <w:szCs w:val="24"/>
+        </w:rPr>
+        <w:t xml:space="preserve">, and </w:t>
+      </w:r>
+      <w:proofErr w:type="spellStart"/>
+      <w:r>
+        <w:rPr>
+          <w:rFonts w:ascii="Times New Roman" w:hAnsi="Times New Roman" w:cs="Times New Roman"/>
+          <w:sz w:val="24"/>
+          <w:szCs w:val="24"/>
+        </w:rPr>
+        <w:t>fourOfKind</w:t>
+      </w:r>
+      <w:proofErr w:type="spellEnd"/>
+      <w:r>
+        <w:rPr>
+          <w:rFonts w:ascii="Times New Roman" w:hAnsi="Times New Roman" w:cs="Times New Roman"/>
+          <w:sz w:val="24"/>
+          <w:szCs w:val="24"/>
+        </w:rPr>
+        <w:t xml:space="preserve">. </w:t>
       </w:r>
       <w:r>
         <w:rPr>
@@ -378,7 +720,25 @@
           <w:sz w:val="24"/>
           <w:szCs w:val="24"/>
         </w:rPr>
-        <w:t xml:space="preserve"> The Poker_Tester class sets the number of times each test should be ran.</w:t>
+        <w:t xml:space="preserve"> The </w:t>
+      </w:r>
+      <w:proofErr w:type="spellStart"/>
+      <w:r>
+        <w:rPr>
+          <w:rFonts w:ascii="Times New Roman" w:hAnsi="Times New Roman" w:cs="Times New Roman"/>
+          <w:sz w:val="24"/>
+          <w:szCs w:val="24"/>
+        </w:rPr>
+        <w:t>Poker_Tester</w:t>
+      </w:r>
+      <w:proofErr w:type="spellEnd"/>
+      <w:r>
+        <w:rPr>
+          <w:rFonts w:ascii="Times New Roman" w:hAnsi="Times New Roman" w:cs="Times New Roman"/>
+          <w:sz w:val="24"/>
+          <w:szCs w:val="24"/>
+        </w:rPr>
+        <w:t xml:space="preserve"> class sets the number of times each test should be ran.</w:t>
       </w:r>
     </w:p>
     <w:p>
@@ -396,7 +756,25 @@
           <w:szCs w:val="24"/>
         </w:rPr>
         <w:tab/>
-        <w:t>The next program that needed to be written was the Plotter. The Plotter program needed to take in X values and plug it into a function to get the Y values. Once the Y values were found it needed to print both the X and Y values into a CSV file. Once the CSV file was created, we were required to manually create a graph using the values the program had printed out. The function I chose was y=mx+b due to how simple the function is and how easy it would be to spot errors.</w:t>
+        <w:t>The next program that needed to be written was the Plotter. The Plotter program needed to take in X values and plug it into a function to get the Y values. Once the Y values were found it needed to print both the X and Y values into a CSV file. Once the CSV file was created, we were required to manually create a graph using the values the program had printed out. The function I chose was y=</w:t>
+      </w:r>
+      <w:proofErr w:type="spellStart"/>
+      <w:r>
+        <w:rPr>
+          <w:rFonts w:ascii="Times New Roman" w:hAnsi="Times New Roman" w:cs="Times New Roman"/>
+          <w:sz w:val="24"/>
+          <w:szCs w:val="24"/>
+        </w:rPr>
+        <w:t>mx+b</w:t>
+      </w:r>
+      <w:proofErr w:type="spellEnd"/>
+      <w:r>
+        <w:rPr>
+          <w:rFonts w:ascii="Times New Roman" w:hAnsi="Times New Roman" w:cs="Times New Roman"/>
+          <w:sz w:val="24"/>
+          <w:szCs w:val="24"/>
+        </w:rPr>
+        <w:t xml:space="preserve"> due to how simple the function is and how easy it would be to spot errors.</w:t>
       </w:r>
     </w:p>
     <w:p>
@@ -423,6 +801,14 @@
           <w:szCs w:val="24"/>
         </w:rPr>
         <w:t>, then add or subtract a bound set by the user from the Y value and update the CSV file. Once updated the CSV file needed to be opened manually and a graph needed to be created using these values. I chose to use a line graph because I felt it showed the data the best even though the values were randomized.</w:t>
+      </w:r>
+      <w:r>
+        <w:rPr>
+          <w:rFonts w:ascii="Times New Roman" w:hAnsi="Times New Roman" w:cs="Times New Roman"/>
+          <w:sz w:val="24"/>
+          <w:szCs w:val="24"/>
+        </w:rPr>
+        <w:t xml:space="preserve"> My program reads the Plotter.csv file created by the plotter and then “salts” the data by randomly adding or subtracting the bound set by the user. For my testing I chose 10 for my bound.</w:t>
       </w:r>
     </w:p>
     <w:p>

</xml_diff>